<commit_message>
Incluídos comentários do que fazer
</commit_message>
<xml_diff>
--- a/tccPedroFonseca_18_01_2021.docx
+++ b/tccPedroFonseca_18_01_2021.docx
@@ -622,11 +622,9 @@
         </w:rPr>
         <w:t xml:space="preserve"> de </w:t>
       </w:r>
-      <w:proofErr w:type="gramStart"/>
       <w:r>
         <w:t>Fevereiro</w:t>
       </w:r>
-      <w:proofErr w:type="gramEnd"/>
       <w:r>
         <w:t xml:space="preserve"> de 20</w:t>
       </w:r>
@@ -1233,8 +1231,7 @@
     </w:p>
     <w:p>
       <w:pPr>
-        <w:spacing w:after="360"/>
-        <w:jc w:val="center"/>
+        <w:spacing w:line="360" w:lineRule="auto"/>
         <w:rPr>
           <w:b/>
         </w:rPr>
@@ -1370,7 +1367,19 @@
         <w:t>aos órgãos</w:t>
       </w:r>
       <w:r>
-        <w:t xml:space="preserve"> e o corpo de modo geral, de tal modo que a identificação de batimentos irregulares ou com velocidades diferenciadas pode ser utilizada como detecção preventiva de problemas.</w:t>
+        <w:t xml:space="preserve"> e o corpo de modo geral, de tal modo que a identificação de batimentos irregulares ou com velocidades diferenciadas pode ser utilizada como detecção preventiva de problemas</w:t>
+      </w:r>
+      <w:r>
+        <w:t xml:space="preserve"> </w:t>
+      </w:r>
+      <w:r>
+        <w:rPr>
+          <w:highlight w:val="yellow"/>
+        </w:rPr>
+        <w:t>(fonte)</w:t>
+      </w:r>
+      <w:r>
+        <w:t>.</w:t>
       </w:r>
     </w:p>
     <w:p>
@@ -1381,7 +1390,7 @@
       <w:bookmarkEnd w:id="2"/>
       <w:r>
         <w:tab/>
-        <w:t>De acordo com a WHO (</w:t>
+        <w:t xml:space="preserve">De acordo com a </w:t>
       </w:r>
       <w:r>
         <w:rPr>
@@ -1400,7 +1409,7 @@
       </w:r>
       <w:proofErr w:type="spellEnd"/>
       <w:r>
-        <w:t>), doenças cardiovasculares são a causa n</w:t>
+        <w:t>, doenças cardiovasculares são a causa n</w:t>
       </w:r>
       <w:r>
         <w:t>úmero um</w:t>
@@ -1439,7 +1448,19 @@
         <w:t xml:space="preserve">do total de mortes do planeta. Destas, </w:t>
       </w:r>
       <w:r>
-        <w:t>85% foram atribuídas a ataques cardíacos e derrames.</w:t>
+        <w:t>85% foram atribuídas a ataques cardíacos e derrames</w:t>
+      </w:r>
+      <w:r>
+        <w:t xml:space="preserve"> </w:t>
+      </w:r>
+      <w:r>
+        <w:rPr>
+          <w:highlight w:val="yellow"/>
+        </w:rPr>
+        <w:t>(fonte)</w:t>
+      </w:r>
+      <w:r>
+        <w:t>.</w:t>
       </w:r>
     </w:p>
     <w:p>
@@ -1497,21 +1518,7 @@
         <w:rPr>
           <w:highlight w:val="yellow"/>
         </w:rPr>
-        <w:t xml:space="preserve"> e, nos últimos X anos, tem se popularizado mundialmente. No Brasil, Y% da população tem acesso a smartphones. </w:t>
-      </w:r>
-      <w:proofErr w:type="gramStart"/>
-      <w:r>
-        <w:rPr>
-          <w:highlight w:val="yellow"/>
-        </w:rPr>
-        <w:t>Destes, Z</w:t>
-      </w:r>
-      <w:proofErr w:type="gramEnd"/>
-      <w:r>
-        <w:rPr>
-          <w:highlight w:val="yellow"/>
-        </w:rPr>
-        <w:t xml:space="preserve">% são Android. O mercado de apps e </w:t>
+        <w:t xml:space="preserve"> e, nos últimos X anos, tem se popularizado mundialmente. No Brasil, Y% da população tem acesso a smartphones. Destes, Z% são Android. O mercado de apps e </w:t>
       </w:r>
       <w:proofErr w:type="spellStart"/>
       <w:r>
@@ -1709,6 +1716,27 @@
       <w:pPr>
         <w:spacing w:line="360" w:lineRule="auto"/>
       </w:pPr>
+    </w:p>
+    <w:p>
+      <w:pPr>
+        <w:spacing w:line="360" w:lineRule="auto"/>
+        <w:rPr>
+          <w:b/>
+          <w:bCs/>
+        </w:rPr>
+      </w:pPr>
+      <w:r>
+        <w:rPr>
+          <w:b/>
+          <w:bCs/>
+        </w:rPr>
+        <w:t>2.1 OBJETIVO GERAL</w:t>
+      </w:r>
+    </w:p>
+    <w:p>
+      <w:pPr>
+        <w:spacing w:line="360" w:lineRule="auto"/>
+      </w:pPr>
       <w:r>
         <w:tab/>
         <w:t>De tal modo, procura-se a utilização de sensores que tenham garantia de confiabilidade e serviço para a monitoração, procurando ter a menor margem de erro possível para uma medição constante.</w:t>
@@ -1720,15 +1748,30 @@
       </w:pPr>
       <w:r>
         <w:tab/>
-        <w:t>Considerando esta necessidade e a aplicação deste aplicativo, foi decidido que a utilização de um micro controlador como a primeira etapa, devido a sua acessibilidade, esta sendo uma palavra chave do proposto.</w:t>
-      </w:r>
-    </w:p>
-    <w:p>
-      <w:pPr>
-        <w:spacing w:line="360" w:lineRule="auto"/>
-      </w:pPr>
-      <w:r>
-        <w:tab/>
+        <w:t xml:space="preserve">Considerando esta necessidade e a aplicação deste aplicativo, foi decidido que a utilização de um micro controlador como a primeira etapa, devido a sua acessibilidade, </w:t>
+      </w:r>
+      <w:r>
+        <w:t>é a chave</w:t>
+      </w:r>
+      <w:r>
+        <w:t xml:space="preserve"> d</w:t>
+      </w:r>
+      <w:r>
+        <w:t>a</w:t>
+      </w:r>
+      <w:r>
+        <w:t xml:space="preserve"> propost</w:t>
+      </w:r>
+      <w:r>
+        <w:t>a</w:t>
+      </w:r>
+      <w:r>
+        <w:t>.</w:t>
+      </w:r>
+      <w:r>
+        <w:t xml:space="preserve"> </w:t>
+      </w:r>
+      <w:r>
         <w:t>Com estas necessidades em mente, um sistema confiável e acessível, o foco se torna em procurar a alternativa mais barata, simples, como exibir e guardar as informações para uso posterior.</w:t>
       </w:r>
     </w:p>
@@ -1736,6 +1779,36 @@
       <w:pPr>
         <w:spacing w:line="360" w:lineRule="auto"/>
       </w:pPr>
+    </w:p>
+    <w:p>
+      <w:pPr>
+        <w:spacing w:line="360" w:lineRule="auto"/>
+        <w:rPr>
+          <w:b/>
+          <w:bCs/>
+        </w:rPr>
+      </w:pPr>
+      <w:r>
+        <w:rPr>
+          <w:b/>
+          <w:bCs/>
+        </w:rPr>
+        <w:t>2.1 OBJETIVOS ESPECÍFICOS</w:t>
+      </w:r>
+    </w:p>
+    <w:p>
+      <w:pPr>
+        <w:spacing w:line="360" w:lineRule="auto"/>
+      </w:pPr>
+      <w:r>
+        <w:rPr>
+          <w:highlight w:val="yellow"/>
+        </w:rPr>
+        <w:t>Colocar os principais requisitos funcionais aqui</w:t>
+      </w:r>
+      <w:r>
+        <w:t xml:space="preserve"> </w:t>
+      </w:r>
     </w:p>
     <w:p>
       <w:pPr>
@@ -1774,7 +1847,67 @@
       </w:pPr>
       <w:r>
         <w:tab/>
-        <w:t>Através da análise de dados providos pela OPAS e WHO, foi definido que problemas cardíacos são uma das causas mais frequentes para falecimento, embora haja casos que não são detectados prematuramente no momento, um aumento em monitoramento e frequência do mesmo pode trazer a tona tais problemas antes de seu estado fatal, desconsiderando casos como por exemplo infartos fulminantes.</w:t>
+        <w:t>Através da análise de dados providos pela OPAS</w:t>
+      </w:r>
+      <w:r>
+        <w:t xml:space="preserve">, </w:t>
+      </w:r>
+      <w:r>
+        <w:t>Organização Pan-Americana da Saúde</w:t>
+      </w:r>
+      <w:r>
+        <w:t>,</w:t>
+      </w:r>
+      <w:r>
+        <w:t xml:space="preserve"> e WHO, foi </w:t>
+      </w:r>
+      <w:r>
+        <w:t>descoberto</w:t>
+      </w:r>
+      <w:r>
+        <w:t xml:space="preserve"> que problemas cardíacos são uma das causas mais frequentes para falecimento</w:t>
+      </w:r>
+      <w:r>
+        <w:t>.</w:t>
+      </w:r>
+      <w:r>
+        <w:t xml:space="preserve"> </w:t>
+      </w:r>
+      <w:r>
+        <w:t>Assim, e</w:t>
+      </w:r>
+      <w:r>
+        <w:t xml:space="preserve">mbora </w:t>
+      </w:r>
+      <w:r>
+        <w:t>ocorram</w:t>
+      </w:r>
+      <w:r>
+        <w:t xml:space="preserve"> casos que não são detectados prematuramente no momento, um aumento em monitoramento e frequência do mesmo pode trazer </w:t>
+      </w:r>
+      <w:r>
+        <w:t>à</w:t>
+      </w:r>
+      <w:r>
+        <w:t xml:space="preserve"> tona tais problemas antes de seu estado fatal, desconsiderando </w:t>
+      </w:r>
+      <w:r>
+        <w:t>situações</w:t>
+      </w:r>
+      <w:r>
+        <w:t xml:space="preserve"> como</w:t>
+      </w:r>
+      <w:r>
+        <w:t>,</w:t>
+      </w:r>
+      <w:r>
+        <w:t xml:space="preserve"> por exemplo</w:t>
+      </w:r>
+      <w:r>
+        <w:t>,</w:t>
+      </w:r>
+      <w:r>
+        <w:t xml:space="preserve"> infartos fulminantes.</w:t>
       </w:r>
     </w:p>
     <w:p>
@@ -1783,7 +1916,66 @@
       </w:pPr>
       <w:r>
         <w:tab/>
-        <w:t>Com estes dados e analisando a metodologia de diagnósticos preventivos utilizados, simples informações sobre uma pessoa como seu pulso e temperatura podem ser o suficiente para indicar o principio de um problema e recomendar a uma visita médica.</w:t>
+      </w:r>
+      <w:r>
+        <w:t>Em posse de</w:t>
+      </w:r>
+      <w:r>
+        <w:t xml:space="preserve"> </w:t>
+      </w:r>
+      <w:r>
+        <w:t>tais</w:t>
+      </w:r>
+      <w:r>
+        <w:t xml:space="preserve"> dados</w:t>
+      </w:r>
+      <w:r>
+        <w:t xml:space="preserve">, bem como </w:t>
+      </w:r>
+      <w:r>
+        <w:t xml:space="preserve">analisando a metodologia de diagnósticos preventivos, simples informações sobre uma pessoa como seu pulso e temperatura podem ser </w:t>
+      </w:r>
+      <w:r>
+        <w:t>de grande valia</w:t>
+      </w:r>
+      <w:r>
+        <w:t xml:space="preserve"> para </w:t>
+      </w:r>
+      <w:r>
+        <w:t xml:space="preserve">auxiliar em </w:t>
+      </w:r>
+      <w:r>
+        <w:t>indica</w:t>
+      </w:r>
+      <w:r>
+        <w:t>tivo</w:t>
+      </w:r>
+      <w:r>
+        <w:t xml:space="preserve"> </w:t>
+      </w:r>
+      <w:r>
+        <w:t>de princípio</w:t>
+      </w:r>
+      <w:r>
+        <w:t xml:space="preserve"> de um problema</w:t>
+      </w:r>
+      <w:r>
+        <w:t>.</w:t>
+      </w:r>
+      <w:r>
+        <w:t xml:space="preserve"> </w:t>
+      </w:r>
+      <w:r>
+        <w:t>Desta forma, pode-se</w:t>
+      </w:r>
+      <w:r>
+        <w:t xml:space="preserve"> recomendar uma visita médica</w:t>
+      </w:r>
+      <w:r>
+        <w:t xml:space="preserve"> logo que notada irregularidade persistente</w:t>
+      </w:r>
+      <w:r>
+        <w:t>.</w:t>
       </w:r>
     </w:p>
     <w:p>
@@ -1792,10 +1984,31 @@
       </w:pPr>
       <w:r>
         <w:tab/>
-        <w:t xml:space="preserve">Exemplificando, uma pessoa com febre tem sua temperatura subindo até o momento em que uma doença pode ser identificado sem nenhum </w:t>
-      </w:r>
-      <w:r>
-        <w:t>equipamento, uma febre só pode ser diagnosticada se a temperatura de uma pessoa estiver superior a 38.0ºC, embora seus efeitos possam ser sentidos em uma pessoa com 37.5ºC, desta forma, analisando esta temperatura por um período e percebendo este aumento na temperatura, é possível identificar o principio de um problema, como um resfriado comum, mantendo em mente quem um resfriado comum pode ser letal para pessoas acima de 60 anos.</w:t>
+        <w:t>Exemplificando, uma pessoa com febre tem sua temperatura subindo até o momento em que uma doença pode ser identificad</w:t>
+      </w:r>
+      <w:r>
+        <w:t>a</w:t>
+      </w:r>
+      <w:r>
+        <w:t xml:space="preserve"> sem </w:t>
+      </w:r>
+      <w:r>
+        <w:t>qualquer</w:t>
+      </w:r>
+      <w:r>
+        <w:t xml:space="preserve"> </w:t>
+      </w:r>
+      <w:r>
+        <w:t>instrumento de medição.</w:t>
+      </w:r>
+      <w:r>
+        <w:t xml:space="preserve"> </w:t>
+      </w:r>
+      <w:r>
+        <w:t>U</w:t>
+      </w:r>
+      <w:r>
+        <w:t>ma febre pode ser diagnosticada se a temperatura de uma pessoa estiver superior a 38.0ºC, embora seus efeitos possam ser sentidos em uma pessoa com 37.5ºC, desta forma, analisando esta temperatura por um período e percebendo este aumento na temperatura, é possível identificar o principio de um problema, como um resfriado comum, mantendo em mente quem um resfriado comum pode ser letal para pessoas acima de 60 anos.</w:t>
       </w:r>
     </w:p>
     <w:p>
@@ -1810,7 +2023,31 @@
         <w:t>por exemplo,</w:t>
       </w:r>
       <w:r>
-        <w:t xml:space="preserve"> Estresse, e também certas substancias consumíveis, como o tabaco,  apresentam um efeito adverso ao pulso.</w:t>
+        <w:t xml:space="preserve"> </w:t>
+      </w:r>
+      <w:r>
+        <w:t>e</w:t>
+      </w:r>
+      <w:r>
+        <w:t>stresse</w:t>
+      </w:r>
+      <w:r>
+        <w:t>. Além disso,</w:t>
+      </w:r>
+      <w:r>
+        <w:t xml:space="preserve"> certas subst</w:t>
+      </w:r>
+      <w:r>
+        <w:t>â</w:t>
+      </w:r>
+      <w:r>
+        <w:t xml:space="preserve">ncias consumíveis, como o </w:t>
+      </w:r>
+      <w:r>
+        <w:t>tabaco, apresentam</w:t>
+      </w:r>
+      <w:r>
+        <w:t xml:space="preserve"> um efeito adverso ao pulso.</w:t>
       </w:r>
     </w:p>
     <w:p>
@@ -1819,38 +2056,563 @@
       </w:pPr>
       <w:r>
         <w:tab/>
-        <w:t xml:space="preserve">Com estas possibilidades, ainda sim é possível utilizar esse dado para a identificação de </w:t>
-      </w:r>
-      <w:r>
-        <w:t>problemas, dito que o pulso acima de 90 BPM pode ser considerado elevado, e com uma analise de uma grande massa de dados é possível notar um aumento no pulso, sendo que você pode analisar os momentos em que uma pessoa está repousando para considerar na analise, comparado com analise indiscriminado de todos os dados.</w:t>
-      </w:r>
-    </w:p>
-    <w:p>
-      <w:pPr>
-        <w:spacing w:line="360" w:lineRule="auto"/>
-      </w:pPr>
+      </w:r>
+      <w:r>
+        <w:t>Apesar d</w:t>
+      </w:r>
+      <w:r>
+        <w:t xml:space="preserve">estas possibilidades, ainda é possível utilizar </w:t>
+      </w:r>
+      <w:r>
+        <w:t>os dados de batimentos cardíacos</w:t>
+      </w:r>
+      <w:r>
+        <w:t xml:space="preserve"> para a identificação de </w:t>
+      </w:r>
+      <w:r>
+        <w:t xml:space="preserve">potenciais </w:t>
+      </w:r>
+      <w:r>
+        <w:t>problemas</w:t>
+      </w:r>
+      <w:r>
+        <w:t>.</w:t>
+      </w:r>
+      <w:r>
+        <w:t xml:space="preserve"> </w:t>
+      </w:r>
+    </w:p>
+    <w:p>
+      <w:pPr>
+        <w:spacing w:line="360" w:lineRule="auto"/>
+        <w:ind w:firstLine="720"/>
+      </w:pPr>
+      <w:r>
+        <w:rPr>
+          <w:highlight w:val="yellow"/>
+        </w:rPr>
+        <w:t xml:space="preserve">A tabela abaixo mostra uma faixa de pulso considerada normal por faixa </w:t>
+      </w:r>
+      <w:r>
+        <w:rPr>
+          <w:highlight w:val="yellow"/>
+        </w:rPr>
+        <w:t>etária e</w:t>
+      </w:r>
+      <w:r>
+        <w:rPr>
+          <w:highlight w:val="yellow"/>
+        </w:rPr>
+        <w:t xml:space="preserve"> nível de atividade física</w:t>
+      </w:r>
+      <w:r>
+        <w:t xml:space="preserve"> </w:t>
+      </w:r>
+      <w:r>
+        <w:rPr>
+          <w:highlight w:val="yellow"/>
+        </w:rPr>
+        <w:t xml:space="preserve">(fazer tabela com pulso </w:t>
+      </w:r>
+      <w:proofErr w:type="spellStart"/>
+      <w:r>
+        <w:rPr>
+          <w:highlight w:val="yellow"/>
+        </w:rPr>
+        <w:t>vs</w:t>
+      </w:r>
+      <w:proofErr w:type="spellEnd"/>
+      <w:r>
+        <w:rPr>
+          <w:highlight w:val="yellow"/>
+        </w:rPr>
+        <w:t xml:space="preserve"> faixa etária e sexo – disponível em: </w:t>
+      </w:r>
+      <w:r>
+        <w:rPr>
+          <w:highlight w:val="yellow"/>
+        </w:rPr>
+        <w:t>https://conteudo.omronbrasil.com/batimentos-cardiacos-normais-por-idade/</w:t>
+      </w:r>
+      <w:r>
+        <w:rPr>
+          <w:highlight w:val="yellow"/>
+        </w:rPr>
+        <w:t>)</w:t>
+      </w:r>
+      <w:r>
+        <w:t xml:space="preserve"> </w:t>
+      </w:r>
+    </w:p>
+    <w:p>
+      <w:pPr>
+        <w:spacing w:line="360" w:lineRule="auto"/>
+        <w:ind w:firstLine="720"/>
+      </w:pPr>
+      <w:r>
+        <w:t xml:space="preserve">Assim, </w:t>
+      </w:r>
+      <w:r>
+        <w:t>pulso acima de 90 BPM pode ser considerado elevado, e com uma an</w:t>
+      </w:r>
+      <w:r>
+        <w:t>á</w:t>
+      </w:r>
+      <w:r>
+        <w:t xml:space="preserve">lise </w:t>
+      </w:r>
+      <w:r>
+        <w:t>contínua</w:t>
+      </w:r>
+      <w:r>
+        <w:t xml:space="preserve"> </w:t>
+      </w:r>
+      <w:r>
+        <w:t xml:space="preserve">dos dados de determinado indivíduo </w:t>
+      </w:r>
+      <w:r>
+        <w:t>é possível notar um</w:t>
+      </w:r>
+      <w:r>
+        <w:t xml:space="preserve">a tendência </w:t>
+      </w:r>
+      <w:r>
+        <w:lastRenderedPageBreak/>
+        <w:t>de</w:t>
+      </w:r>
+      <w:r>
+        <w:t xml:space="preserve"> aumento no pulso</w:t>
+      </w:r>
+      <w:r>
+        <w:t xml:space="preserve">. Ademais, a aquisição contínua dos dados nos permite </w:t>
+      </w:r>
+      <w:r>
+        <w:t>analisar os momentos em que uma pessoa está repousando para considerar na an</w:t>
+      </w:r>
+      <w:r>
+        <w:t>á</w:t>
+      </w:r>
+      <w:r>
+        <w:t xml:space="preserve">lise, </w:t>
+      </w:r>
+      <w:r>
+        <w:t xml:space="preserve">desta forma evitando </w:t>
+      </w:r>
+      <w:r>
+        <w:t>compara</w:t>
+      </w:r>
+      <w:r>
+        <w:t>r</w:t>
+      </w:r>
+      <w:r>
+        <w:t xml:space="preserve"> </w:t>
+      </w:r>
+      <w:r>
+        <w:t xml:space="preserve">de </w:t>
+      </w:r>
+      <w:r>
+        <w:t xml:space="preserve">forma </w:t>
+      </w:r>
+      <w:r>
+        <w:t>indiscriminad</w:t>
+      </w:r>
+      <w:r>
+        <w:t>a</w:t>
+      </w:r>
+      <w:r>
+        <w:t xml:space="preserve"> todos os dados</w:t>
+      </w:r>
+      <w:r>
+        <w:t xml:space="preserve"> adquiridos</w:t>
+      </w:r>
+      <w:r>
+        <w:t>.</w:t>
+      </w:r>
+    </w:p>
+    <w:p>
+      <w:pPr>
+        <w:spacing w:line="360" w:lineRule="auto"/>
+        <w:ind w:firstLine="720"/>
+      </w:pPr>
+      <w:r>
+        <w:t>Para tal caso de uso a</w:t>
+      </w:r>
+      <w:r>
+        <w:t xml:space="preserve"> computação ubíqua, em particular os dispositivos </w:t>
+      </w:r>
+      <w:proofErr w:type="spellStart"/>
+      <w:r>
+        <w:rPr>
+          <w:i/>
+          <w:iCs/>
+        </w:rPr>
+        <w:t>wearables</w:t>
+      </w:r>
+      <w:proofErr w:type="spellEnd"/>
+      <w:r>
+        <w:t>, assume papel importante</w:t>
+      </w:r>
+      <w:r>
+        <w:t xml:space="preserve"> para tal desenvolvimento</w:t>
+      </w:r>
+      <w:r>
+        <w:t>.</w:t>
+      </w:r>
+      <w:r>
+        <w:t xml:space="preserve"> Computação ubíqua, ou pervasiva, é um termo cunhado por Mark </w:t>
+      </w:r>
+      <w:proofErr w:type="spellStart"/>
+      <w:r>
+        <w:t>Weiser</w:t>
+      </w:r>
+      <w:proofErr w:type="spellEnd"/>
+      <w:r>
+        <w:t xml:space="preserve">, em 1991, </w:t>
+      </w:r>
+      <w:r>
+        <w:t>usado para descrever a onipresença da informática n</w:t>
+      </w:r>
+      <w:r>
+        <w:t>a vida cotidiana (</w:t>
+      </w:r>
+      <w:proofErr w:type="spellStart"/>
+      <w:r>
+        <w:t>Weiser</w:t>
+      </w:r>
+      <w:proofErr w:type="spellEnd"/>
+      <w:r>
+        <w:t>, 1991)</w:t>
+      </w:r>
+      <w:r>
+        <w:t xml:space="preserve"> </w:t>
+      </w:r>
+      <w:r>
+        <w:rPr>
+          <w:highlight w:val="yellow"/>
+        </w:rPr>
+        <w:t xml:space="preserve">encontrar o link e colocar nas </w:t>
+      </w:r>
+      <w:r>
+        <w:rPr>
+          <w:highlight w:val="yellow"/>
+        </w:rPr>
+        <w:t>referências</w:t>
+      </w:r>
+      <w:r>
+        <w:rPr>
+          <w:highlight w:val="yellow"/>
+        </w:rPr>
+        <w:t xml:space="preserve"> </w:t>
+      </w:r>
+      <w:r>
+        <w:rPr>
+          <w:highlight w:val="yellow"/>
+        </w:rPr>
+        <w:t>bibliográficas</w:t>
+      </w:r>
+      <w:r>
+        <w:t>.</w:t>
+      </w:r>
+    </w:p>
+    <w:p>
+      <w:pPr>
+        <w:spacing w:line="360" w:lineRule="auto"/>
+        <w:ind w:firstLine="720"/>
+      </w:pPr>
+      <w:r>
+        <w:t>Um dilema comum ainda neste momento, entretanto, é o custo destes dispositivos</w:t>
+      </w:r>
+      <w:r>
+        <w:t xml:space="preserve">... </w:t>
+      </w:r>
+      <w:r>
+        <w:rPr>
+          <w:highlight w:val="yellow"/>
+        </w:rPr>
+        <w:t>Dissertar aqui sobre o avanço dos dispositivos móveis</w:t>
+      </w:r>
+      <w:r>
+        <w:rPr>
+          <w:highlight w:val="yellow"/>
+        </w:rPr>
+        <w:t>. Falar sobre computação ubíqua</w:t>
+      </w:r>
+      <w:r>
+        <w:rPr>
+          <w:highlight w:val="yellow"/>
+        </w:rPr>
+        <w:t xml:space="preserve"> </w:t>
+      </w:r>
+      <w:r>
+        <w:rPr>
+          <w:highlight w:val="yellow"/>
+        </w:rPr>
+        <w:t xml:space="preserve">focando nos </w:t>
+      </w:r>
+      <w:proofErr w:type="spellStart"/>
+      <w:r>
+        <w:rPr>
+          <w:i/>
+          <w:iCs/>
+          <w:highlight w:val="yellow"/>
+        </w:rPr>
+        <w:t>wearables</w:t>
+      </w:r>
+      <w:proofErr w:type="spellEnd"/>
+      <w:r>
+        <w:rPr>
+          <w:highlight w:val="yellow"/>
+        </w:rPr>
+        <w:t xml:space="preserve"> tais como Apple </w:t>
+      </w:r>
+      <w:proofErr w:type="spellStart"/>
+      <w:r>
+        <w:rPr>
+          <w:highlight w:val="yellow"/>
+        </w:rPr>
+        <w:t>Watch</w:t>
+      </w:r>
+      <w:proofErr w:type="spellEnd"/>
+      <w:r>
+        <w:rPr>
+          <w:highlight w:val="yellow"/>
+        </w:rPr>
+        <w:t xml:space="preserve"> e Galaxy </w:t>
+      </w:r>
+      <w:proofErr w:type="spellStart"/>
+      <w:r>
+        <w:rPr>
+          <w:highlight w:val="yellow"/>
+        </w:rPr>
+        <w:t>Watch</w:t>
+      </w:r>
+      <w:proofErr w:type="spellEnd"/>
+      <w:r>
+        <w:rPr>
+          <w:highlight w:val="yellow"/>
+        </w:rPr>
+        <w:t xml:space="preserve">. </w:t>
+      </w:r>
+      <w:r>
+        <w:rPr>
+          <w:highlight w:val="yellow"/>
+        </w:rPr>
+        <w:t>Falar sobre a funcionalidade de monitoramento de pulso, mas destacar a</w:t>
+      </w:r>
+      <w:r>
+        <w:rPr>
+          <w:highlight w:val="yellow"/>
+        </w:rPr>
+        <w:t>inda a</w:t>
+      </w:r>
+      <w:r>
+        <w:rPr>
+          <w:highlight w:val="yellow"/>
+        </w:rPr>
+        <w:t xml:space="preserve"> questão do elevado custo destes dispositivos dado o salário médio brasileiro</w:t>
+      </w:r>
+    </w:p>
+    <w:p>
+      <w:pPr>
+        <w:spacing w:line="360" w:lineRule="auto"/>
+        <w:ind w:firstLine="720"/>
+        <w:rPr>
+          <w:u w:val="single"/>
+        </w:rPr>
+      </w:pPr>
+      <w:r>
+        <w:rPr>
+          <w:highlight w:val="yellow"/>
+        </w:rPr>
+        <w:t>Falar sobre o sensor que será usado. Dissertar sobre suas características</w:t>
+      </w:r>
+      <w:r>
+        <w:t xml:space="preserve"> </w:t>
+      </w:r>
+      <w:r>
+        <w:rPr>
+          <w:highlight w:val="yellow"/>
+        </w:rPr>
+        <w:t xml:space="preserve">baseado no Datasheet. Falar sobre o aplicação para monitoramento cardíaco com eletrodos logo abaixo do peito (disponível no </w:t>
+      </w:r>
+      <w:proofErr w:type="spellStart"/>
+      <w:r>
+        <w:rPr>
+          <w:highlight w:val="yellow"/>
+        </w:rPr>
+        <w:t>datashet</w:t>
+      </w:r>
+      <w:proofErr w:type="spellEnd"/>
+      <w:r>
+        <w:rPr>
+          <w:highlight w:val="yellow"/>
+        </w:rPr>
+        <w:t>)</w:t>
+      </w:r>
+      <w:r>
+        <w:rPr>
+          <w:highlight w:val="yellow"/>
+        </w:rPr>
+        <w:t>.</w:t>
+      </w:r>
+      <w:r>
+        <w:t xml:space="preserve"> </w:t>
+      </w:r>
+      <w:r>
+        <w:rPr>
+          <w:highlight w:val="yellow"/>
+        </w:rPr>
+        <w:t>Colocar também alguns gráficos que mostrem a</w:t>
+      </w:r>
+      <w:r>
+        <w:rPr>
+          <w:highlight w:val="yellow"/>
+        </w:rPr>
+        <w:t xml:space="preserve"> capacidade</w:t>
+      </w:r>
+      <w:r>
+        <w:rPr>
+          <w:highlight w:val="yellow"/>
+        </w:rPr>
+        <w:t xml:space="preserve"> d</w:t>
+      </w:r>
+      <w:r>
+        <w:rPr>
+          <w:highlight w:val="yellow"/>
+        </w:rPr>
+        <w:t xml:space="preserve">e aquisição do </w:t>
+      </w:r>
+      <w:r>
+        <w:rPr>
+          <w:highlight w:val="yellow"/>
+        </w:rPr>
+        <w:t xml:space="preserve">sinal </w:t>
+      </w:r>
+      <w:r>
+        <w:rPr>
+          <w:highlight w:val="yellow"/>
+        </w:rPr>
+        <w:t xml:space="preserve">elétrico </w:t>
+      </w:r>
+      <w:r>
+        <w:rPr>
+          <w:highlight w:val="yellow"/>
+        </w:rPr>
+        <w:t>adquirido</w:t>
+      </w:r>
+      <w:r>
+        <w:rPr>
+          <w:highlight w:val="yellow"/>
+        </w:rPr>
+        <w:t xml:space="preserve">, mostrando ser possível captar os batimentos cardíacos (pedir ajuda pro </w:t>
+      </w:r>
+      <w:proofErr w:type="spellStart"/>
+      <w:r>
+        <w:rPr>
+          <w:highlight w:val="yellow"/>
+        </w:rPr>
+        <w:t>lando</w:t>
+      </w:r>
+      <w:proofErr w:type="spellEnd"/>
+      <w:r>
+        <w:rPr>
+          <w:highlight w:val="yellow"/>
+        </w:rPr>
+        <w:t xml:space="preserve"> </w:t>
+      </w:r>
+      <w:proofErr w:type="spellStart"/>
+      <w:r>
+        <w:rPr>
+          <w:highlight w:val="yellow"/>
+        </w:rPr>
+        <w:t>paara</w:t>
+      </w:r>
+      <w:proofErr w:type="spellEnd"/>
+      <w:r>
+        <w:rPr>
+          <w:highlight w:val="yellow"/>
+        </w:rPr>
+        <w:t xml:space="preserve"> selecionar o mais relevante do datasheet)</w:t>
+      </w:r>
+      <w:r>
+        <w:rPr>
+          <w:highlight w:val="yellow"/>
+        </w:rPr>
+        <w:t>.</w:t>
+      </w:r>
+      <w:r>
+        <w:rPr>
+          <w:highlight w:val="yellow"/>
+        </w:rPr>
+        <w:t xml:space="preserve"> Após colocar o gráfico, obviamente é importante explica-lo também</w:t>
+      </w:r>
+      <w:r>
+        <w:rPr>
+          <w:highlight w:val="yellow"/>
+        </w:rPr>
+        <w:t>.</w:t>
+      </w:r>
+      <w:r>
+        <w:t xml:space="preserve"> </w:t>
+      </w:r>
+    </w:p>
+    <w:p>
+      <w:pPr>
+        <w:spacing w:line="360" w:lineRule="auto"/>
+        <w:ind w:firstLine="720"/>
+      </w:pPr>
+      <w:r>
+        <w:rPr>
+          <w:highlight w:val="yellow"/>
+        </w:rPr>
+        <w:t xml:space="preserve">Falar sobre a integração possível do sensor com o Android através do ESP32. Dissertar sobre o ESP32 e sobre a conexão </w:t>
+      </w:r>
+      <w:proofErr w:type="spellStart"/>
+      <w:r>
+        <w:rPr>
+          <w:highlight w:val="yellow"/>
+        </w:rPr>
+        <w:t>bluetooth</w:t>
+      </w:r>
+      <w:proofErr w:type="spellEnd"/>
+      <w:r>
+        <w:t xml:space="preserve">.  </w:t>
+      </w:r>
+    </w:p>
+    <w:p>
+      <w:pPr>
+        <w:spacing w:line="360" w:lineRule="auto"/>
+        <w:ind w:firstLine="720"/>
+      </w:pPr>
+    </w:p>
+    <w:p>
+      <w:r>
+        <w:br w:type="page"/>
+      </w:r>
+    </w:p>
+    <w:p>
+      <w:pPr>
+        <w:rPr>
+          <w:b/>
+        </w:rPr>
+      </w:pPr>
+      <w:r>
+        <w:rPr>
+          <w:b/>
+        </w:rPr>
+        <w:lastRenderedPageBreak/>
+        <w:t>5</w:t>
+      </w:r>
+      <w:r>
+        <w:rPr>
+          <w:b/>
+        </w:rPr>
+        <w:t xml:space="preserve"> METODOLOGIA DE PESQUISA</w:t>
+      </w:r>
     </w:p>
     <w:p/>
     <w:p>
       <w:pPr>
-        <w:rPr>
-          <w:b/>
-        </w:rPr>
-      </w:pPr>
-      <w:r>
-        <w:br w:type="page"/>
-      </w:r>
-      <w:r>
-        <w:rPr>
-          <w:b/>
-        </w:rPr>
-        <w:lastRenderedPageBreak/>
-        <w:t>4 METODOLOGIA DE PESQUISA</w:t>
-      </w:r>
-    </w:p>
-    <w:p/>
-    <w:p>
-      <w:pPr>
         <w:spacing w:line="360" w:lineRule="auto"/>
       </w:pPr>
       <w:r>
@@ -1875,6 +2637,24 @@
         <w:t>profissionais da área de medicina que desejam manter um monitoramento mais informativo sobre o estado cardíaco de um paciente</w:t>
       </w:r>
       <w:r>
+        <w:t xml:space="preserve"> (</w:t>
+      </w:r>
+      <w:r>
+        <w:rPr>
+          <w:highlight w:val="yellow"/>
+        </w:rPr>
+        <w:t>conversou com alguém de verdade?</w:t>
+      </w:r>
+      <w:r>
+        <w:t xml:space="preserve"> </w:t>
+      </w:r>
+      <w:r>
+        <w:rPr>
+          <w:highlight w:val="yellow"/>
+        </w:rPr>
+        <w:t>Se não conversou e não tem entrevista, muda a metodologia para observação de aplicativos já disponíveis no mercado)</w:t>
+      </w:r>
+      <w:r>
         <w:t xml:space="preserve">. </w:t>
       </w:r>
       <w:r>
@@ -1887,7 +2667,34 @@
         <w:t>rem</w:t>
       </w:r>
       <w:r>
-        <w:t xml:space="preserve"> que irregularidades se manifestem durante o momento daquele exame, a observação com um sensor pessoal pode ser feita constantemente enquanto se utiliza o mesmo.</w:t>
+        <w:t xml:space="preserve"> que irregularidades se manifestem durante o momento daquele exame, a observação com um sensor pessoal pode ser feita constantemente enquanto se utiliza o mesmo</w:t>
+      </w:r>
+      <w:r>
+        <w:t xml:space="preserve"> (</w:t>
+      </w:r>
+      <w:r>
+        <w:rPr>
+          <w:highlight w:val="yellow"/>
+        </w:rPr>
+        <w:t xml:space="preserve">exame </w:t>
+      </w:r>
+      <w:r>
+        <w:rPr>
+          <w:highlight w:val="yellow"/>
+        </w:rPr>
+        <w:t>HOLTER</w:t>
+      </w:r>
+      <w:r>
+        <w:rPr>
+          <w:highlight w:val="yellow"/>
+        </w:rPr>
+        <w:t xml:space="preserve"> é literalmente assim – comparar o proposto com o exame</w:t>
+      </w:r>
+      <w:r>
+        <w:t>)</w:t>
+      </w:r>
+      <w:r>
+        <w:t>.</w:t>
       </w:r>
       <w:r>
         <w:t xml:space="preserve"> </w:t>
@@ -1994,6 +2801,15 @@
         <w:t xml:space="preserve"> do software proposto</w:t>
       </w:r>
       <w:r>
+        <w:t xml:space="preserve"> </w:t>
+      </w:r>
+      <w:r>
+        <w:rPr>
+          <w:highlight w:val="yellow"/>
+        </w:rPr>
+        <w:t>(esse aqui pode tirar)</w:t>
+      </w:r>
+      <w:r>
         <w:t>.</w:t>
       </w:r>
     </w:p>
@@ -2009,7 +2825,10 @@
       </w:r>
       <w:r>
         <w:lastRenderedPageBreak/>
-        <w:t>5 METODOLOGIA DE DESENVOLVIMENTO</w:t>
+        <w:t>6</w:t>
+      </w:r>
+      <w:r>
+        <w:t xml:space="preserve"> METODOLOGIA DE DESENVOLVIMENTO</w:t>
       </w:r>
     </w:p>
     <w:p>
@@ -2032,6 +2851,12 @@
       <w:r>
         <w:t xml:space="preserve"> </w:t>
       </w:r>
+    </w:p>
+    <w:p>
+      <w:pPr>
+        <w:spacing w:line="360" w:lineRule="auto"/>
+        <w:ind w:firstLine="720"/>
+      </w:pPr>
       <w:r>
         <w:t xml:space="preserve">1) a </w:t>
       </w:r>
@@ -2041,7 +2866,16 @@
       </w:r>
       <w:proofErr w:type="spellEnd"/>
       <w:r>
-        <w:t xml:space="preserve"> de requisitos do sistema é fixa, tendo em vista o escopo proposto ser de um protótipo de leitura e monitoramento de dados cardíacos e não de um sistema de gestão de saúde; 2) desta forma, a modelagem do sistema pode ser definida em função desta </w:t>
+        <w:t xml:space="preserve"> de requisitos do sistema é fixa, tendo em vista o escopo proposto ser de um protótipo de leitura e monitoramento de dados cardíacos e não de um sistema de gestão de saúde; </w:t>
+      </w:r>
+    </w:p>
+    <w:p>
+      <w:pPr>
+        <w:spacing w:line="360" w:lineRule="auto"/>
+        <w:ind w:firstLine="720"/>
+      </w:pPr>
+      <w:r>
+        <w:t xml:space="preserve">2) desta forma, a modelagem do sistema pode ser definida em função desta </w:t>
       </w:r>
       <w:proofErr w:type="spellStart"/>
       <w:r>
@@ -2049,15 +2883,41 @@
       </w:r>
       <w:proofErr w:type="spellEnd"/>
       <w:r>
-        <w:t xml:space="preserve"> antes da programação ter sido iniciada – uma vez que, independente de mudanças de Hardware, as interfaces de comunicação com o Software não serão alteradas. Um padrão de projeto do tipo </w:t>
+        <w:t xml:space="preserve"> antes da programação ter sido iniciada – uma vez que, independente de mudanças de Hardware, as interfaces de comunicação com o Software não serão alteradas. </w:t>
+      </w:r>
+    </w:p>
+    <w:p>
+      <w:pPr>
+        <w:spacing w:line="360" w:lineRule="auto"/>
+        <w:ind w:firstLine="720"/>
+      </w:pPr>
+      <w:r>
+        <w:t xml:space="preserve">Um padrão de projeto do tipo </w:t>
       </w:r>
       <w:proofErr w:type="spellStart"/>
       <w:r>
+        <w:rPr>
+          <w:b/>
+          <w:bCs/>
+          <w:u w:val="single"/>
+        </w:rPr>
         <w:t>Adapter</w:t>
       </w:r>
       <w:proofErr w:type="spellEnd"/>
       <w:r>
-        <w:t xml:space="preserve"> será adotado para evitar retrabalho nas classes de regra de negócio do software. </w:t>
+        <w:t xml:space="preserve"> </w:t>
+      </w:r>
+      <w:r>
+        <w:rPr>
+          <w:highlight w:val="yellow"/>
+        </w:rPr>
+        <w:t>(está usando mesmo?)</w:t>
+      </w:r>
+      <w:r>
+        <w:t xml:space="preserve"> </w:t>
+      </w:r>
+      <w:r>
+        <w:t xml:space="preserve">será adotado para evitar retrabalho nas classes de regra de negócio do software. </w:t>
       </w:r>
     </w:p>
     <w:p>
@@ -2159,64 +3019,20 @@
         <w:rPr>
           <w:highlight w:val="yellow"/>
         </w:rPr>
-        <w:t xml:space="preserve">(tentei </w:t>
-      </w:r>
-      <w:proofErr w:type="gramStart"/>
-      <w:r>
-        <w:rPr>
-          <w:highlight w:val="yellow"/>
-        </w:rPr>
-        <w:t>reescrever</w:t>
-      </w:r>
-      <w:proofErr w:type="gramEnd"/>
-      <w:r>
-        <w:rPr>
-          <w:highlight w:val="yellow"/>
-        </w:rPr>
-        <w:t xml:space="preserve"> mas não entendi nada do que você quis falar aqui</w:t>
-      </w:r>
-      <w:r>
-        <w:rPr>
-          <w:highlight w:val="yellow"/>
-        </w:rPr>
-        <w:t xml:space="preserve">. </w:t>
-      </w:r>
-      <w:proofErr w:type="spellStart"/>
-      <w:r>
-        <w:rPr>
-          <w:highlight w:val="yellow"/>
-        </w:rPr>
-        <w:t>Speak</w:t>
-      </w:r>
-      <w:proofErr w:type="spellEnd"/>
-      <w:r>
-        <w:rPr>
-          <w:highlight w:val="yellow"/>
-        </w:rPr>
-        <w:t xml:space="preserve"> </w:t>
-      </w:r>
-      <w:proofErr w:type="spellStart"/>
-      <w:r>
-        <w:rPr>
-          <w:highlight w:val="yellow"/>
-        </w:rPr>
-        <w:t>portuguese</w:t>
-      </w:r>
-      <w:proofErr w:type="spellEnd"/>
-      <w:r>
-        <w:rPr>
-          <w:highlight w:val="yellow"/>
-        </w:rPr>
-        <w:t xml:space="preserve"> </w:t>
-      </w:r>
-      <w:proofErr w:type="spellStart"/>
-      <w:r>
-        <w:rPr>
-          <w:highlight w:val="yellow"/>
-        </w:rPr>
-        <w:t>mothafucker</w:t>
-      </w:r>
-      <w:proofErr w:type="spellEnd"/>
+        <w:t>(tentei reescrever mas não entendi nada do que você quis falar aqui</w:t>
+      </w:r>
+      <w:r>
+        <w:rPr>
+          <w:highlight w:val="yellow"/>
+        </w:rPr>
+        <w:t>.</w:t>
+      </w:r>
+      <w:r>
+        <w:rPr>
+          <w:highlight w:val="yellow"/>
+        </w:rPr>
+        <w:t xml:space="preserve"> Deixar mais claro este parágrafo</w:t>
+      </w:r>
       <w:r>
         <w:rPr>
           <w:highlight w:val="yellow"/>
@@ -2283,6 +3099,27 @@
       <w:r>
         <w:t>. Esta escolha justifica-se pela familiaridade com a ferramenta.</w:t>
       </w:r>
+      <w:r>
+        <w:t xml:space="preserve"> </w:t>
+      </w:r>
+      <w:r>
+        <w:rPr>
+          <w:highlight w:val="yellow"/>
+        </w:rPr>
+        <w:t>(explicar mais sobre as tecnologias, falando inclusive sobre a plataforma ESP32 e sobre o Sensor. Tirar fotos da protoboard</w:t>
+      </w:r>
+      <w:r>
+        <w:rPr>
+          <w:highlight w:val="yellow"/>
+        </w:rPr>
+        <w:t xml:space="preserve"> e colocar aqui</w:t>
+      </w:r>
+      <w:r>
+        <w:rPr>
+          <w:highlight w:val="yellow"/>
+        </w:rPr>
+        <w:t>)</w:t>
+      </w:r>
     </w:p>
     <w:p>
       <w:pPr>
@@ -2299,7 +3136,7 @@
           <w:b/>
         </w:rPr>
         <w:lastRenderedPageBreak/>
-        <w:t>6</w:t>
+        <w:t>7</w:t>
       </w:r>
       <w:r>
         <w:t xml:space="preserve"> </w:t>
@@ -2410,13 +3247,13 @@
         <w:rPr>
           <w:b w:val="0"/>
         </w:rPr>
-        <w:t>Checar os sensores existentes no dispositivo e externos</w:t>
+        <w:t>Checar os sensores existentes no dispositivo externo</w:t>
       </w:r>
       <w:r>
         <w:rPr>
           <w:b w:val="0"/>
         </w:rPr>
-        <w:t>; isso é necessário para...</w:t>
+        <w:t xml:space="preserve">; </w:t>
       </w:r>
     </w:p>
     <w:p>
@@ -2434,21 +3271,19 @@
         <w:rPr>
           <w:b w:val="0"/>
         </w:rPr>
-        <w:t xml:space="preserve">Permitir a monitoração remota através de um </w:t>
-      </w:r>
-      <w:proofErr w:type="spellStart"/>
+        <w:t>Permitir a monitoração remota através de um</w:t>
+      </w:r>
       <w:r>
         <w:rPr>
           <w:b w:val="0"/>
         </w:rPr>
-        <w:t>websocket</w:t>
-      </w:r>
-      <w:proofErr w:type="spellEnd"/>
+        <w:t xml:space="preserve"> webservice capaz de receber as atualizações dos dados aquisitados</w:t>
+      </w:r>
       <w:r>
         <w:rPr>
           <w:b w:val="0"/>
         </w:rPr>
-        <w:t>; afim de...</w:t>
+        <w:t xml:space="preserve">; </w:t>
       </w:r>
     </w:p>
     <w:p>
@@ -2466,7 +3301,13 @@
         <w:rPr>
           <w:b w:val="0"/>
         </w:rPr>
-        <w:t>Sistema de login para monitoração externa</w:t>
+        <w:t>Elaborar um s</w:t>
+      </w:r>
+      <w:r>
+        <w:rPr>
+          <w:b w:val="0"/>
+        </w:rPr>
+        <w:t>istema de login para monitoração externa</w:t>
       </w:r>
       <w:r>
         <w:rPr>
@@ -2492,6 +3333,12 @@
         </w:rPr>
         <w:t>Montagem de gráficos exibindo a variação por tempo de BPM</w:t>
       </w:r>
+      <w:r>
+        <w:rPr>
+          <w:b w:val="0"/>
+        </w:rPr>
+        <w:t>;</w:t>
+      </w:r>
     </w:p>
     <w:p>
       <w:pPr>
@@ -2508,21 +3355,37 @@
         <w:rPr>
           <w:b w:val="0"/>
         </w:rPr>
-        <w:t xml:space="preserve">Avisos sobre Batimentos muito </w:t>
-      </w:r>
-      <w:proofErr w:type="spellStart"/>
+        <w:t xml:space="preserve">Avisos sobre </w:t>
+      </w:r>
       <w:r>
         <w:rPr>
           <w:b w:val="0"/>
         </w:rPr>
-        <w:t>rapidos</w:t>
-      </w:r>
-      <w:proofErr w:type="spellEnd"/>
+        <w:t>b</w:t>
+      </w:r>
       <w:r>
         <w:rPr>
           <w:b w:val="0"/>
         </w:rPr>
-        <w:t xml:space="preserve"> / lentos</w:t>
+        <w:t>atimentos muito r</w:t>
+      </w:r>
+      <w:r>
+        <w:rPr>
+          <w:b w:val="0"/>
+        </w:rPr>
+        <w:t>á</w:t>
+      </w:r>
+      <w:r>
+        <w:rPr>
+          <w:b w:val="0"/>
+        </w:rPr>
+        <w:t>pidos/lentos</w:t>
+      </w:r>
+      <w:r>
+        <w:rPr>
+          <w:b w:val="0"/>
+        </w:rPr>
+        <w:t>;</w:t>
       </w:r>
     </w:p>
     <w:p>
@@ -2533,6 +3396,9 @@
           <w:numId w:val="1"/>
         </w:numPr>
         <w:spacing w:line="360" w:lineRule="auto"/>
+        <w:rPr>
+          <w:b w:val="0"/>
+        </w:rPr>
       </w:pPr>
       <w:bookmarkStart w:id="14" w:name="_9mfltk67mf1j" w:colFirst="0" w:colLast="0"/>
       <w:bookmarkEnd w:id="14"/>
@@ -2544,6 +3410,20 @@
       </w:r>
       <w:bookmarkStart w:id="15" w:name="_obwq5ihy9lj4" w:colFirst="0" w:colLast="0"/>
       <w:bookmarkEnd w:id="15"/>
+      <w:r>
+        <w:rPr>
+          <w:b w:val="0"/>
+        </w:rPr>
+        <w:t>;</w:t>
+      </w:r>
+    </w:p>
+    <w:p>
+      <w:r>
+        <w:rPr>
+          <w:highlight w:val="yellow"/>
+        </w:rPr>
+        <w:t>(Escrever os casos de uso destes requisitos funcionais)</w:t>
+      </w:r>
     </w:p>
     <w:p>
       <w:pPr>
@@ -2568,7 +3448,7 @@
       </w:pPr>
       <w:r>
         <w:lastRenderedPageBreak/>
-        <w:t>7 ESTADO ATUAL DO PROJETO</w:t>
+        <w:t>7 RESULTADOS</w:t>
       </w:r>
     </w:p>
     <w:p>
@@ -2604,34 +3484,7 @@
         <w:ind w:firstLine="720"/>
       </w:pPr>
       <w:r>
-        <w:t>Entretanto, p</w:t>
-      </w:r>
-      <w:r>
-        <w:t>osteriormente fora observado que tais dispositivos não possuem confiabilidade o suficiente para utilização com este propósito</w:t>
-      </w:r>
-      <w:r>
-        <w:t>.</w:t>
-      </w:r>
-      <w:r>
-        <w:t xml:space="preserve"> </w:t>
-      </w:r>
-      <w:r>
-        <w:t>I</w:t>
-      </w:r>
-      <w:r>
-        <w:t xml:space="preserve">sto </w:t>
-      </w:r>
-      <w:r>
-        <w:t xml:space="preserve">se </w:t>
-      </w:r>
-      <w:r>
-        <w:t>dev</w:t>
-      </w:r>
-      <w:r>
-        <w:t>e</w:t>
-      </w:r>
-      <w:r>
-        <w:t xml:space="preserve"> a utilização do Bluetooth </w:t>
+        <w:t xml:space="preserve">Entretanto, posteriormente fora observado que tais dispositivos não possuem confiabilidade o suficiente para utilização com este propósito. Isto se deve a utilização do Bluetooth </w:t>
       </w:r>
       <w:proofErr w:type="spellStart"/>
       <w:r>
@@ -2643,10 +3496,7 @@
       </w:r>
       <w:proofErr w:type="spellEnd"/>
       <w:r>
-        <w:t xml:space="preserve"> em tais dispositivos, transformando sua conexão com os dispositivos apenas momentâneas e violando o conceito da confiabilidade dos dados.</w:t>
-      </w:r>
-      <w:r>
-        <w:t xml:space="preserve"> Desta forma, o alto custo e baixa confiabilidade mostraram que estas não seriam opções adequadas.</w:t>
+        <w:t xml:space="preserve"> em tais dispositivos, transformando sua conexão com os dispositivos apenas momentâneas e violando o conceito da confiabilidade dos dados. Desta forma, o alto custo e baixa confiabilidade mostraram que estas não seriam opções adequadas.</w:t>
       </w:r>
     </w:p>
     <w:p>
@@ -2655,13 +3505,7 @@
       </w:pPr>
       <w:r>
         <w:tab/>
-        <w:t xml:space="preserve">Desta ocorrência, o próximo candidato se encontra nos dispositivos e sensores para </w:t>
-      </w:r>
-      <w:r>
-        <w:t>microcontroladores</w:t>
-      </w:r>
-      <w:r>
-        <w:t xml:space="preserve"> como o Arduino e derivados.</w:t>
+        <w:t>Desta ocorrência, o próximo candidato se encontra nos dispositivos e sensores para microcontroladores como o Arduino e derivados.</w:t>
       </w:r>
     </w:p>
     <w:p>
@@ -2671,81 +3515,60 @@
         <w:ind w:firstLine="720"/>
       </w:pPr>
       <w:r>
-        <w:t xml:space="preserve">No </w:t>
-      </w:r>
-      <w:r>
-        <w:t xml:space="preserve">presente momento, </w:t>
-      </w:r>
-      <w:r>
-        <w:t xml:space="preserve">o projeto se encontra em um estado de protótipo, com um sensor de temperatura externa sendo utilizado para demonstração do envio de informações do micro controlador para o web site onde será utilizado caseiramente ou profissionalmente, com o aplicativo para dispositivos Android sendo totalmente retrabalhado do que foi anteriormente feito, visto que a utilização dos sensores comercialmente disponíveis se tornou inviável devido as suas especificações, e seu foco </w:t>
-      </w:r>
-      <w:r>
-        <w:t>em tempo de bateria e não na qualidade e frequência de sua medição, assim sendo, foi optado pelo micro controlador Arduino Uno e o sensor de pulso ECG AD8232, a ser conectado ao micro controlador.</w:t>
+        <w:t xml:space="preserve">No presente momento, o projeto se encontra em um estado de protótipo, com um sensor de temperatura externa sendo utilizado para demonstração do envio de informações do micro controlador para o web site onde será utilizado caseiramente ou profissionalmente, com o aplicativo para dispositivos Android sendo totalmente retrabalhado do que foi anteriormente feito, visto que a utilização dos sensores comercialmente disponíveis se tornou inviável devido as suas especificações, e seu foco em tempo de bateria e não na qualidade e frequência de sua medição, assim sendo, foi optado pelo micro controlador Arduino Uno e o sensor de pulso ECG AD8232, a ser conectado ao micro controlador. </w:t>
+      </w:r>
+    </w:p>
+    <w:p>
+      <w:pPr>
+        <w:pStyle w:val="SemEspaamento"/>
+        <w:spacing w:line="360" w:lineRule="auto"/>
+        <w:ind w:firstLine="720"/>
+      </w:pPr>
+      <w:r>
+        <w:t>Também está sendo desenvolvido o módulo para conexão do dispositivo com a rede, no momento utilizando sua entrada cabeada com um computador, para a visualização dos dados recebidos pelo computador pelo sensor.</w:t>
+      </w:r>
+    </w:p>
+    <w:p>
+      <w:pPr>
+        <w:pStyle w:val="SemEspaamento"/>
+        <w:spacing w:line="360" w:lineRule="auto"/>
+        <w:ind w:firstLine="720"/>
+      </w:pPr>
+      <w:r>
+        <w:t>Na atual situação, pela demora do envio do sensor de pulso, foi desenvolvido estas partes utilizando um sensor de temperatura ambiental DHT11, este sendo utilizado para testes no módulo de recebimento das informações pela web.</w:t>
+      </w:r>
+    </w:p>
+    <w:p>
+      <w:pPr>
+        <w:pStyle w:val="SemEspaamento"/>
+        <w:spacing w:line="360" w:lineRule="auto"/>
+        <w:ind w:firstLine="720"/>
+      </w:pPr>
+      <w:r>
+        <w:t xml:space="preserve">Desta parte, está sendo desenvolvido este módulo de apoio com o framework </w:t>
+      </w:r>
+      <w:proofErr w:type="spellStart"/>
+      <w:r>
+        <w:t>Laravel</w:t>
+      </w:r>
+      <w:proofErr w:type="spellEnd"/>
+      <w:r>
+        <w:t xml:space="preserve"> 5.8 em conjunto com a linguagem PHP para a conexão e recepção dos dados, e o framework para a proteção de rotas, renderização das páginas e, em geral, controle do front-end.</w:t>
       </w:r>
       <w:r>
         <w:t xml:space="preserve"> </w:t>
       </w:r>
+      <w:r>
+        <w:rPr>
+          <w:highlight w:val="yellow"/>
+        </w:rPr>
+        <w:t>(vamos mexer nessa parte por último, inclusive colocando as fotos do sistema)</w:t>
+      </w:r>
     </w:p>
     <w:p>
       <w:pPr>
         <w:pStyle w:val="SemEspaamento"/>
         <w:spacing w:line="360" w:lineRule="auto"/>
-        <w:ind w:firstLine="720"/>
-      </w:pPr>
-      <w:r>
-        <w:t>Também está sendo desenvolvido o módulo para conexão do dispositivo com a rede, no momento utilizando sua entrada cabeada com um computador, para a visualização dos dados recebidos pelo computador pelo sensor.</w:t>
-      </w:r>
-    </w:p>
-    <w:p>
-      <w:pPr>
-        <w:pStyle w:val="SemEspaamento"/>
-        <w:spacing w:line="360" w:lineRule="auto"/>
-        <w:ind w:firstLine="720"/>
-      </w:pPr>
-      <w:r>
-        <w:t>Na atual situação, pela demora do envio do sensor de pulso, foi desenvolvido estas partes utilizando um sensor</w:t>
-      </w:r>
-      <w:r>
-        <w:t xml:space="preserve"> de temperatura ambiental DHT11, este sendo utilizado para testes no módulo de recebimento das informações pela web.</w:t>
-      </w:r>
-    </w:p>
-    <w:p>
-      <w:pPr>
-        <w:pStyle w:val="SemEspaamento"/>
-        <w:spacing w:line="360" w:lineRule="auto"/>
-        <w:ind w:firstLine="720"/>
-      </w:pPr>
-      <w:r>
-        <w:t>Desta parte, está sendo desenvo</w:t>
-      </w:r>
-      <w:r>
-        <w:t xml:space="preserve">lvido este módulo de apoio com o framework </w:t>
-      </w:r>
-      <w:proofErr w:type="spellStart"/>
-      <w:r>
-        <w:t>Laravel</w:t>
-      </w:r>
-      <w:proofErr w:type="spellEnd"/>
-      <w:r>
-        <w:t xml:space="preserve"> 5.8 em conjunto com a linguagem PHP para a conexão e recepção dos dados, e o framework para a proteção de rotas, renderização das </w:t>
-      </w:r>
-      <w:r>
-        <w:t>páginas</w:t>
-      </w:r>
-      <w:r>
-        <w:t xml:space="preserve"> e</w:t>
-      </w:r>
-      <w:r>
-        <w:t>,</w:t>
-      </w:r>
-      <w:r>
-        <w:t xml:space="preserve"> em geral, controle do front-end.</w:t>
-      </w:r>
-    </w:p>
-    <w:p>
-      <w:pPr>
-        <w:pStyle w:val="SemEspaamento"/>
-        <w:spacing w:line="360" w:lineRule="auto"/>
       </w:pPr>
       <w:r>
         <w:t xml:space="preserve"> </w:t>
@@ -2756,41 +3579,23 @@
       <w:r>
         <w:br w:type="page"/>
       </w:r>
-      <w:r>
-        <w:rPr>
-          <w:b/>
-        </w:rPr>
-        <w:lastRenderedPageBreak/>
-        <w:t>8 CRONOGRAMA</w:t>
-      </w:r>
-    </w:p>
-    <w:p>
-      <w:pPr>
-        <w:pStyle w:val="Ttulo1"/>
-      </w:pPr>
       <w:bookmarkStart w:id="17" w:name="_17dp8vu" w:colFirst="0" w:colLast="0"/>
       <w:bookmarkEnd w:id="17"/>
-      <w:r>
-        <w:br w:type="page"/>
-      </w:r>
+    </w:p>
+    <w:p>
+      <w:pPr>
+        <w:spacing w:line="360" w:lineRule="auto"/>
+      </w:pPr>
       <w:r>
         <w:lastRenderedPageBreak/>
-        <w:t>9 GESTÃO DE RISCOS</w:t>
-      </w:r>
-    </w:p>
-    <w:p>
-      <w:pPr>
-        <w:spacing w:line="360" w:lineRule="auto"/>
-      </w:pPr>
-      <w:r>
         <w:tab/>
-        <w:t xml:space="preserve">Considerando as possibilidades, os maiores riscos apresentados se dão em atrasos do cronograma e dificuldades com as ferramentas utilizadas para o desenvolvimento e a plataforma Android e sua compatibilidade com diferentes </w:t>
-      </w:r>
-      <w:r>
-        <w:t>microcontroladores</w:t>
-      </w:r>
-      <w:r>
-        <w:t>.</w:t>
+        <w:t>Considerando as possibilidades, os maiores riscos apresentados se d</w:t>
+      </w:r>
+      <w:r>
+        <w:t>eram</w:t>
+      </w:r>
+      <w:r>
+        <w:t xml:space="preserve"> em atrasos do cronograma e dificuldades com as ferramentas utilizadas para o desenvolvimento e a plataforma Android e sua compatibilidade com diferentes microcontroladores.</w:t>
       </w:r>
     </w:p>
     <w:p>
@@ -2816,13 +3621,7 @@
       </w:pPr>
       <w:r>
         <w:tab/>
-        <w:t xml:space="preserve">Como foi dito, os sensores para consumo como o de um Smartwatch não apresenta confiabilidade para este caso de uso, como tal é necessário considerar dificuldades apresentadas pelo limite de </w:t>
-      </w:r>
-      <w:r>
-        <w:t>memória</w:t>
-      </w:r>
-      <w:r>
-        <w:t xml:space="preserve"> do Arduino escolhido, sua disponibilidade e compatibilidade com outros sensores.</w:t>
+        <w:t>Como foi dito, os sensores para consumo como o de um Smartwatch não apresenta confiabilidade para este caso de uso, como tal é necessário considerar dificuldades apresentadas pelo limite de memória do Arduino escolhido, sua disponibilidade e compatibilidade com outros sensores.</w:t>
       </w:r>
     </w:p>
     <w:p>
@@ -2831,40 +3630,39 @@
       </w:pPr>
       <w:r>
         <w:tab/>
-        <w:t xml:space="preserve">Outro ponto a ser notado é a prioridade na realização das funções principais, podendo faltar tempo para outros pontos, como o desenvolvimento do aplicativo </w:t>
-      </w:r>
-      <w:r>
-        <w:t>A</w:t>
-      </w:r>
-      <w:r>
-        <w:t xml:space="preserve">ndroid e a sua conexão com o </w:t>
-      </w:r>
-      <w:r>
-        <w:t>microcontrolador</w:t>
-      </w:r>
-      <w:r>
-        <w:t>.</w:t>
-      </w:r>
-    </w:p>
-    <w:p>
-      <w:pPr>
-        <w:spacing w:line="360" w:lineRule="auto"/>
-        <w:ind w:left="720"/>
+        <w:t>Outro ponto a ser notado é a prioridade na realização das funções principais, podendo faltar tempo para outros pontos, como o desenvolvimento do aplicativo Android e a sua conexão com o microcontrolador.</w:t>
+      </w:r>
+    </w:p>
+    <w:p/>
+    <w:p>
+      <w:pPr>
+        <w:pStyle w:val="Ttulo1"/>
+        <w:spacing w:line="360" w:lineRule="auto"/>
+      </w:pPr>
+      <w:r>
+        <w:t>8</w:t>
+      </w:r>
+      <w:r>
+        <w:t xml:space="preserve"> </w:t>
+      </w:r>
+      <w:r>
+        <w:t>CONSIDERAÇÕES FINAIS</w:t>
+      </w:r>
+    </w:p>
+    <w:p>
+      <w:pPr>
+        <w:spacing w:line="360" w:lineRule="auto"/>
         <w:rPr>
           <w:b/>
           <w:bCs/>
         </w:rPr>
       </w:pPr>
       <w:r>
-        <w:br w:type="page"/>
-      </w:r>
-      <w:r>
         <w:rPr>
           <w:b/>
           <w:bCs/>
         </w:rPr>
-        <w:lastRenderedPageBreak/>
-        <w:t>10 CONSIDERAÇÕES FINAIS</w:t>
+        <w:t xml:space="preserve"> </w:t>
       </w:r>
     </w:p>
     <w:p>
@@ -2888,7 +3686,6 @@
     <w:p>
       <w:pPr>
         <w:pStyle w:val="Ttulo1"/>
-        <w:jc w:val="center"/>
       </w:pPr>
       <w:bookmarkStart w:id="18" w:name="_26in1rg" w:colFirst="0" w:colLast="0"/>
       <w:bookmarkEnd w:id="18"/>
@@ -2969,66 +3766,50 @@
         <w:rPr>
           <w:i/>
         </w:rPr>
-        <w:t xml:space="preserve">USA Death Rates for </w:t>
-      </w:r>
-      <w:proofErr w:type="gramStart"/>
+        <w:t>USA Death Rates for 2016</w:t>
+      </w:r>
+      <w:r>
+        <w:t xml:space="preserve">  Disponível em: &lt;https://www.cdc.gov/nchs/fastats/leading-causes-of-death.html&gt;. Acesso em: 4 abr. 2019.</w:t>
+      </w:r>
+    </w:p>
+    <w:p/>
+    <w:p>
       <w:r>
         <w:rPr>
           <w:i/>
         </w:rPr>
-        <w:t>2016</w:t>
-      </w:r>
-      <w:r>
-        <w:t xml:space="preserve">  Disponível</w:t>
-      </w:r>
-      <w:proofErr w:type="gramEnd"/>
-      <w:r>
-        <w:t xml:space="preserve"> em: &lt;https://www.cdc.gov/nchs/fastats/leading-causes-of-death.html&gt;. Acesso em: 4 abr. 2019.</w:t>
-      </w:r>
-    </w:p>
-    <w:p/>
-    <w:p>
+        <w:t xml:space="preserve">Cardiovascular </w:t>
+      </w:r>
+      <w:proofErr w:type="spellStart"/>
       <w:r>
         <w:rPr>
           <w:i/>
         </w:rPr>
-        <w:t xml:space="preserve">Cardiovascular </w:t>
+        <w:t>diseases</w:t>
+      </w:r>
+      <w:proofErr w:type="spellEnd"/>
+      <w:r>
+        <w:rPr>
+          <w:i/>
+        </w:rPr>
+        <w:t xml:space="preserve"> (</w:t>
       </w:r>
       <w:proofErr w:type="spellStart"/>
       <w:r>
         <w:rPr>
           <w:i/>
         </w:rPr>
-        <w:t>diseases</w:t>
+        <w:t>CVDs</w:t>
       </w:r>
       <w:proofErr w:type="spellEnd"/>
       <w:r>
         <w:rPr>
           <w:i/>
         </w:rPr>
-        <w:t xml:space="preserve"> (</w:t>
-      </w:r>
-      <w:proofErr w:type="spellStart"/>
-      <w:proofErr w:type="gramStart"/>
-      <w:r>
-        <w:rPr>
-          <w:i/>
-        </w:rPr>
-        <w:t>CVDs</w:t>
-      </w:r>
-      <w:proofErr w:type="spellEnd"/>
-      <w:r>
-        <w:rPr>
-          <w:i/>
-        </w:rPr>
         <w:t>)</w:t>
       </w:r>
       <w:r>
-        <w:t xml:space="preserve">  Disponível</w:t>
-      </w:r>
-      <w:proofErr w:type="gramEnd"/>
-      <w:r>
-        <w:t xml:space="preserve"> em: &lt;https://www.who.int/news-room/fact-sheets/detail/cardiovascular-diseases-(cvds)&gt;. Acesso em: 4 abr. 2019.</w:t>
+        <w:t xml:space="preserve">  Disponível em: &lt;https://www.who.int/news-room/fact-sheets/detail/cardiovascular-diseases-(cvds)&gt;. Acesso em: 4 abr. 2019.</w:t>
       </w:r>
     </w:p>
     <w:p/>
@@ -3048,6 +3829,79 @@
           <w:b/>
         </w:rPr>
       </w:pPr>
+      <w:r>
+        <w:rPr>
+          <w:b/>
+        </w:rPr>
+        <w:br w:type="page"/>
+      </w:r>
+    </w:p>
+    <w:p>
+      <w:pPr>
+        <w:jc w:val="center"/>
+        <w:rPr>
+          <w:b/>
+        </w:rPr>
+      </w:pPr>
+      <w:r>
+        <w:rPr>
+          <w:b/>
+        </w:rPr>
+        <w:lastRenderedPageBreak/>
+        <w:t>APÊNDICE A – DIAGRAMA DE CASO DE USO E DESCRIÇÃO TEXTUAL</w:t>
+      </w:r>
+      <w:r>
+        <w:rPr>
+          <w:b/>
+        </w:rPr>
+        <w:br/>
+      </w:r>
+    </w:p>
+    <w:p>
+      <w:pPr>
+        <w:rPr>
+          <w:b/>
+        </w:rPr>
+      </w:pPr>
+      <w:r>
+        <w:rPr>
+          <w:b/>
+        </w:rPr>
+        <w:br w:type="page"/>
+      </w:r>
+    </w:p>
+    <w:p>
+      <w:pPr>
+        <w:jc w:val="center"/>
+        <w:rPr>
+          <w:b/>
+        </w:rPr>
+      </w:pPr>
+      <w:r>
+        <w:rPr>
+          <w:b/>
+        </w:rPr>
+        <w:lastRenderedPageBreak/>
+        <w:t xml:space="preserve">APÊNDICE B </w:t>
+      </w:r>
+      <w:r>
+        <w:rPr>
+          <w:b/>
+        </w:rPr>
+        <w:t>–</w:t>
+      </w:r>
+      <w:r>
+        <w:rPr>
+          <w:b/>
+        </w:rPr>
+        <w:t xml:space="preserve"> </w:t>
+      </w:r>
+      <w:r>
+        <w:rPr>
+          <w:b/>
+        </w:rPr>
+        <w:t>DIAGRAMAS DE SEQUÊNCIA DO SISTEMA</w:t>
+      </w:r>
     </w:p>
     <w:sectPr>
       <w:type w:val="continuous"/>

</xml_diff>